<commit_message>
V3 Candidacy proposal- updated the Placental KO model to include the Tg/Tg mice (instead of the old schematic of Tg/+)
</commit_message>
<xml_diff>
--- a/Noura Preliminary Exam/Figures:Extra Files/Nr3c1 New KO Breeding Scheme - Nov 20 2019.docx
+++ b/Noura Preliminary Exam/Figures:Extra Files/Nr3c1 New KO Breeding Scheme - Nov 20 2019.docx
@@ -10,7 +10,6 @@
           <w:szCs w:val="28"/>
         </w:rPr>
       </w:pPr>
-      <w:bookmarkStart w:id="0" w:name="_GoBack"/>
       <w:r>
         <w:rPr>
           <w:rFonts w:ascii="male" w:hAnsi="male" w:cs="Times New Roman"/>
@@ -632,7 +631,6 @@
                               </w:rPr>
                               <w:t>fl/</w:t>
                             </w:r>
-                            <w:proofErr w:type="spellStart"/>
                             <w:r>
                               <w:rPr>
                                 <w:rFonts w:ascii="Times New Roman" w:hAnsi="Times New Roman" w:cs="Times New Roman"/>
@@ -649,7 +647,6 @@
                               </w:rPr>
                               <w:t>fl</w:t>
                             </w:r>
-                            <w:proofErr w:type="spellEnd"/>
                             <w:r>
                               <w:rPr>
                                 <w:rFonts w:ascii="Times New Roman" w:hAnsi="Times New Roman" w:cs="Times New Roman"/>
@@ -1488,7 +1485,6 @@
                               </w:rPr>
                               <w:t>fl/</w:t>
                             </w:r>
-                            <w:proofErr w:type="spellStart"/>
                             <w:r>
                               <w:rPr>
                                 <w:rFonts w:ascii="Times New Roman" w:hAnsi="Times New Roman" w:cs="Times New Roman"/>
@@ -1503,24 +1499,7 @@
                                   <w14:bevel/>
                                 </w14:textOutline>
                               </w:rPr>
-                              <w:t>fl</w:t>
-                            </w:r>
-                            <w:proofErr w:type="spellEnd"/>
-                            <w:r>
-                              <w:rPr>
-                                <w:rFonts w:ascii="Times New Roman" w:hAnsi="Times New Roman" w:cs="Times New Roman"/>
-                                <w:color w:val="4472C4" w:themeColor="accent1"/>
-                                <w:sz w:val="32"/>
-                                <w:szCs w:val="32"/>
-                                <w:u w:val="single"/>
-                                <w:vertAlign w:val="superscript"/>
-                                <w14:textOutline w14:w="9525" w14:cap="rnd" w14:cmpd="sng" w14:algn="ctr">
-                                  <w14:noFill/>
-                                  <w14:prstDash w14:val="solid"/>
-                                  <w14:bevel/>
-                                </w14:textOutline>
-                              </w:rPr>
-                              <w:t xml:space="preserve"> </w:t>
+                              <w:t xml:space="preserve">fl </w:t>
                             </w:r>
                             <w:r>
                               <w:rPr>
@@ -3043,7 +3022,6 @@
                               </w:rPr>
                               <w:t>Tg/</w:t>
                             </w:r>
-                            <w:proofErr w:type="spellStart"/>
                             <w:r>
                               <w:rPr>
                                 <w:rFonts w:ascii="Times New Roman" w:hAnsi="Times New Roman" w:cs="Times New Roman"/>
@@ -3055,7 +3033,6 @@
                               </w:rPr>
                               <w:t>Tg</w:t>
                             </w:r>
-                            <w:proofErr w:type="spellEnd"/>
                           </w:p>
                         </w:txbxContent>
                       </wps:txbx>
@@ -7329,6 +7306,7 @@
         </w:rPr>
         <w:t xml:space="preserve"> </w:t>
       </w:r>
+      <w:bookmarkStart w:id="0" w:name="_GoBack"/>
       <w:bookmarkEnd w:id="0"/>
     </w:p>
     <w:sectPr>

</xml_diff>